<commit_message>
them noi dung file
</commit_message>
<xml_diff>
--- a/New DOCX Document.docx
+++ b/New DOCX Document.docx
@@ -53,6 +53,111 @@
           <w:lang w:val="en-US"/>
         </w:rPr>
         <w:t>Sfdsdsgdfgdfgdfgdfgdfg</w:t>
+      </w:r>
+    </w:p>
+    <w:p>
+      <w:pPr>
+        <w:rPr>
+          <w:rFonts w:hint="default"/>
+          <w:lang w:val="en-US"/>
+        </w:rPr>
+      </w:pPr>
+      <w:r>
+        <w:rPr>
+          <w:rFonts w:hint="default"/>
+          <w:lang w:val="en-US"/>
+        </w:rPr>
+        <w:t>Sfdsdsgdfgdfgdfgdfgdfg</w:t>
+      </w:r>
+    </w:p>
+    <w:p>
+      <w:pPr>
+        <w:rPr>
+          <w:rFonts w:hint="default"/>
+          <w:lang w:val="en-US"/>
+        </w:rPr>
+      </w:pPr>
+      <w:r>
+        <w:rPr>
+          <w:rFonts w:hint="default"/>
+          <w:lang w:val="en-US"/>
+        </w:rPr>
+        <w:t>sfdsdsgdfgdfgdfgdfgdfg</w:t>
+      </w:r>
+    </w:p>
+    <w:p>
+      <w:pPr>
+        <w:rPr>
+          <w:rFonts w:hint="default"/>
+          <w:lang w:val="en-US"/>
+        </w:rPr>
+      </w:pPr>
+      <w:r>
+        <w:rPr>
+          <w:rFonts w:hint="default"/>
+          <w:lang w:val="en-US"/>
+        </w:rPr>
+        <w:t>sfdsdsgdfgdfgdfgdfgdfg</w:t>
+      </w:r>
+    </w:p>
+    <w:p>
+      <w:pPr>
+        <w:rPr>
+          <w:rFonts w:hint="default"/>
+          <w:lang w:val="en-US"/>
+        </w:rPr>
+      </w:pPr>
+      <w:r>
+        <w:rPr>
+          <w:rFonts w:hint="default"/>
+          <w:lang w:val="en-US"/>
+        </w:rPr>
+        <w:t>sfdsdsgdfgdfgdfgdfgdfg</w:t>
+      </w:r>
+    </w:p>
+    <w:p>
+      <w:pPr>
+        <w:rPr>
+          <w:rFonts w:hint="default"/>
+          <w:lang w:val="en-US"/>
+        </w:rPr>
+      </w:pPr>
+      <w:r>
+        <w:rPr>
+          <w:rFonts w:hint="default"/>
+          <w:lang w:val="en-US"/>
+        </w:rPr>
+        <w:t>sfdsdsgdfgdfgdfgdfgdfgsfdsdsgdfgdfgdfgdfgdfg</w:t>
+      </w:r>
+    </w:p>
+    <w:p>
+      <w:pPr>
+        <w:rPr>
+          <w:rFonts w:hint="default"/>
+          <w:lang w:val="en-US"/>
+        </w:rPr>
+      </w:pPr>
+      <w:r>
+        <w:rPr>
+          <w:rFonts w:hint="default"/>
+          <w:lang w:val="en-US"/>
+        </w:rPr>
+        <w:t>sfdsdsgdfgdfgdfgdfgdfg</w:t>
+      </w:r>
+    </w:p>
+    <w:p>
+      <w:pPr>
+        <w:rPr>
+          <w:rFonts w:hint="default"/>
+          <w:lang w:val="en-US"/>
+        </w:rPr>
+      </w:pPr>
+      <w:r>
+        <w:rPr>
+          <w:rFonts w:hint="default"/>
+          <w:lang w:val="en-US"/>
+        </w:rPr>
+        <w:t>sfdsdsgdfgdfgdfgdfgdfg</w:t>
       </w:r>
     </w:p>
     <w:p>

</xml_diff>